<commit_message>
Add comment to nobugs abstract about dependencies
</commit_message>
<xml_diff>
--- a/Presentations/NOBUGS 2018/Abstracts/Lessons from the Long Haul.docx
+++ b/Presentations/NOBUGS 2018/Abstracts/Lessons from the Long Haul.docx
@@ -8,13 +8,12 @@
         <w:spacing w:lineRule="auto" w:line="288" w:before="0" w:after="120"/>
         <w:rPr/>
       </w:pPr>
-      <w:bookmarkStart w:id="0" w:name="__DdeLink__139_1471294964"/>
       <w:r>
         <w:rPr>
           <w:rFonts w:cs="Times New Roman" w:ascii="Times New Roman" w:hAnsi="Times New Roman"/>
           <w:lang w:val="en-GB"/>
         </w:rPr>
-        <w:t>Lessons from the Long Haul</w:t>
+        <w:t>Mantid: Lessons from the Long Haul</w:t>
       </w:r>
     </w:p>
     <w:p>
@@ -94,17 +93,7 @@
           <w:szCs w:val="22"/>
           <w:lang w:val="en-GB"/>
         </w:rPr>
-        <w:t>Author Email: martyn.gigg@</w:t>
-      </w:r>
-      <w:r>
-        <w:rPr>
-          <w:i/>
-          <w:iCs/>
-          <w:sz w:val="22"/>
-          <w:szCs w:val="22"/>
-          <w:lang w:val="en-GB"/>
-        </w:rPr>
-        <w:t>tessella.com</w:t>
+        <w:t>Author Email: martyn.gigg@tessella.com</w:t>
       </w:r>
     </w:p>
     <w:p>
@@ -139,7 +128,7 @@
           <w:sz w:val="22"/>
           <w:szCs w:val="22"/>
         </w:rPr>
-        <w:t>The MANTID project has now been running successfully for over 10 years. Over this time the project has grown into an international collaboration with the software routinely used by thousands of users across multiple facilities worldwide.</w:t>
+        <w:t>The Mantid project has now been running successfully for over 10 years. Over this time the project has grown into an international collaboration with the software routinely used by thousands of users across multiple facilities worldwide.</w:t>
       </w:r>
     </w:p>
     <w:p>
@@ -149,7 +138,7 @@
         <w:jc w:val="both"/>
         <w:rPr/>
       </w:pPr>
-      <w:bookmarkStart w:id="1" w:name="__DdeLink__139_1471294964"/>
+      <w:bookmarkStart w:id="0" w:name="__DdeLink__139_1471294964"/>
       <w:r>
         <w:rPr>
           <w:sz w:val="22"/>
@@ -157,13 +146,34 @@
         </w:rPr>
         <w:t xml:space="preserve">This talk will be a retrospective over the past 10 years </w:t>
       </w:r>
-      <w:bookmarkEnd w:id="1"/>
+      <w:bookmarkEnd w:id="0"/>
       <w:r>
         <w:rPr>
           <w:sz w:val="22"/>
           <w:szCs w:val="22"/>
         </w:rPr>
-        <w:t>with the aim of providing useful lessons learned from our experience of growing a project from a single instrument at a single facility to a multi-instrument, multi-facility project. The talk will cover topics such as code quality/architecture, development processes and QA.</w:t>
+        <w:t xml:space="preserve">with the aim of providing useful lessons learned from our experience of growing a project from a single instrument at a single facility to a multi-instrument, multi-facility project. The talk will cover topics such as code quality/architecture, </w:t>
+      </w:r>
+      <w:r>
+        <w:rPr>
+          <w:sz w:val="22"/>
+          <w:szCs w:val="22"/>
+        </w:rPr>
+        <w:t xml:space="preserve">managing </w:t>
+      </w:r>
+      <w:r>
+        <w:rPr>
+          <w:sz w:val="22"/>
+          <w:szCs w:val="22"/>
+        </w:rPr>
+        <w:t xml:space="preserve">changing dependencies, </w:t>
+      </w:r>
+      <w:r>
+        <w:rPr>
+          <w:sz w:val="22"/>
+          <w:szCs w:val="22"/>
+        </w:rPr>
+        <w:t>development processes and QA.</w:t>
       </w:r>
     </w:p>
     <w:p>

</xml_diff>